<commit_message>
updated replication package 2025-06-03
</commit_message>
<xml_diff>
--- a/README.docx
+++ b/README.docx
@@ -1,6 +1,6 @@
 
 <file path=word/document.xml><?xml version="1.0" encoding="utf-8"?>
-<w:document xmlns:wpc="http://schemas.microsoft.com/office/word/2010/wordprocessingCanvas" xmlns:cx="http://schemas.microsoft.com/office/drawing/2014/chartex" xmlns:cx1="http://schemas.microsoft.com/office/drawing/2015/9/8/chartex" xmlns:cx2="http://schemas.microsoft.com/office/drawing/2015/10/21/chartex" xmlns:cx3="http://schemas.microsoft.com/office/drawing/2016/5/9/chartex" xmlns:cx4="http://schemas.microsoft.com/office/drawing/2016/5/10/chartex" xmlns:cx5="http://schemas.microsoft.com/office/drawing/2016/5/11/chartex" xmlns:cx6="http://schemas.microsoft.com/office/drawing/2016/5/12/chartex" xmlns:cx7="http://schemas.microsoft.com/office/drawing/2016/5/13/chartex" xmlns:cx8="http://schemas.microsoft.com/office/drawing/2016/5/14/chartex" xmlns:mc="http://schemas.openxmlformats.org/markup-compatibility/2006" xmlns:aink="http://schemas.microsoft.com/office/drawing/2016/ink" xmlns:am3d="http://schemas.microsoft.com/office/drawing/2017/model3d" xmlns:o="urn:schemas-microsoft-com:office:office" xmlns:oel="http://schemas.microsoft.com/office/2019/extlst" xmlns:r="http://schemas.openxmlformats.org/officeDocument/2006/relationships" xmlns:m="http://schemas.openxmlformats.org/officeDocument/2006/math" xmlns:v="urn:schemas-microsoft-com:vml" xmlns:wp14="http://schemas.microsoft.com/office/word/2010/wordprocessingDrawing" xmlns:wp="http://schemas.openxmlformats.org/drawingml/2006/wordprocessingDrawing" xmlns:w10="urn:schemas-microsoft-com:office:word" xmlns:w="http://schemas.openxmlformats.org/wordprocessingml/2006/main" xmlns:w14="http://schemas.microsoft.com/office/word/2010/wordml" xmlns:w15="http://schemas.microsoft.com/office/word/2012/wordml" xmlns:w16cex="http://schemas.microsoft.com/office/word/2018/wordml/cex" xmlns:w16cid="http://schemas.microsoft.com/office/word/2016/wordml/cid" xmlns:w16="http://schemas.microsoft.com/office/word/2018/wordml" xmlns:w16du="http://schemas.microsoft.com/office/word/2023/wordml/word16du" xmlns:w16sdtdh="http://schemas.microsoft.com/office/word/2020/wordml/sdtdatahash" xmlns:w16se="http://schemas.microsoft.com/office/word/2015/wordml/symex" xmlns:wpg="http://schemas.microsoft.com/office/word/2010/wordprocessingGroup" xmlns:wpi="http://schemas.microsoft.com/office/word/2010/wordprocessingInk" xmlns:wne="http://schemas.microsoft.com/office/word/2006/wordml" xmlns:wps="http://schemas.microsoft.com/office/word/2010/wordprocessingShape" mc:Ignorable="w14 w15 w16se w16cid w16 w16cex w16sdtdh wp14">
+<w:document xmlns:wpc="http://schemas.microsoft.com/office/word/2010/wordprocessingCanvas" xmlns:cx="http://schemas.microsoft.com/office/drawing/2014/chartex" xmlns:cx1="http://schemas.microsoft.com/office/drawing/2015/9/8/chartex" xmlns:cx2="http://schemas.microsoft.com/office/drawing/2015/10/21/chartex" xmlns:cx3="http://schemas.microsoft.com/office/drawing/2016/5/9/chartex" xmlns:cx4="http://schemas.microsoft.com/office/drawing/2016/5/10/chartex" xmlns:cx5="http://schemas.microsoft.com/office/drawing/2016/5/11/chartex" xmlns:cx6="http://schemas.microsoft.com/office/drawing/2016/5/12/chartex" xmlns:cx7="http://schemas.microsoft.com/office/drawing/2016/5/13/chartex" xmlns:cx8="http://schemas.microsoft.com/office/drawing/2016/5/14/chartex" xmlns:mc="http://schemas.openxmlformats.org/markup-compatibility/2006" xmlns:aink="http://schemas.microsoft.com/office/drawing/2016/ink" xmlns:am3d="http://schemas.microsoft.com/office/drawing/2017/model3d" xmlns:o="urn:schemas-microsoft-com:office:office" xmlns:oel="http://schemas.microsoft.com/office/2019/extlst" xmlns:r="http://schemas.openxmlformats.org/officeDocument/2006/relationships" xmlns:m="http://schemas.openxmlformats.org/officeDocument/2006/math" xmlns:v="urn:schemas-microsoft-com:vml" xmlns:wp14="http://schemas.microsoft.com/office/word/2010/wordprocessingDrawing" xmlns:wp="http://schemas.openxmlformats.org/drawingml/2006/wordprocessingDrawing" xmlns:w10="urn:schemas-microsoft-com:office:word" xmlns:w="http://schemas.openxmlformats.org/wordprocessingml/2006/main" xmlns:w14="http://schemas.microsoft.com/office/word/2010/wordml" xmlns:w15="http://schemas.microsoft.com/office/word/2012/wordml" xmlns:w16cex="http://schemas.microsoft.com/office/word/2018/wordml/cex" xmlns:w16cid="http://schemas.microsoft.com/office/word/2016/wordml/cid" xmlns:w16="http://schemas.microsoft.com/office/word/2018/wordml" xmlns:w16du="http://schemas.microsoft.com/office/word/2023/wordml/word16du" xmlns:w16sdtdh="http://schemas.microsoft.com/office/word/2020/wordml/sdtdatahash" xmlns:w16sdtfl="http://schemas.microsoft.com/office/word/2024/wordml/sdtformatlock" xmlns:w16se="http://schemas.microsoft.com/office/word/2015/wordml/symex" xmlns:wpg="http://schemas.microsoft.com/office/word/2010/wordprocessingGroup" xmlns:wpi="http://schemas.microsoft.com/office/word/2010/wordprocessingInk" xmlns:wne="http://schemas.microsoft.com/office/word/2006/wordml" xmlns:wps="http://schemas.microsoft.com/office/word/2010/wordprocessingShape" mc:Ignorable="w14 w15 w16se w16cid w16 w16cex w16sdtdh w16sdtfl w16du wp14">
   <w:body>
     <w:p>
       <w:pPr>
@@ -71,7 +71,7 @@
         <w:t xml:space="preserve"> </w:t>
       </w:r>
       <w:r>
-        <w:t xml:space="preserve">Changing the Game: The Role of Women in Experiential Learning </w:t>
+        <w:t>The Role of Women in Learning Games and Water Management Outcomes</w:t>
       </w:r>
     </w:p>
     <w:p>
@@ -110,7 +110,7 @@
           <w:color w:val="24292F"/>
           <w:shd w:val="clear" w:color="auto" w:fill="FFFFFF"/>
         </w:rPr>
-        <w:t>Thomas Falk</w:t>
+        <w:t>Ivo Steimanis</w:t>
       </w:r>
       <w:r>
         <w:rPr>
@@ -121,7 +121,7 @@
           <w:shd w:val="clear" w:color="auto" w:fill="FFFFFF"/>
           <w:vertAlign w:val="superscript"/>
         </w:rPr>
-        <w:t>1, 2</w:t>
+        <w:t>1</w:t>
       </w:r>
       <w:r>
         <w:rPr>
@@ -142,7 +142,17 @@
           <w:color w:val="24292F"/>
           <w:shd w:val="clear" w:color="auto" w:fill="FFFFFF"/>
         </w:rPr>
-        <w:t>, Lara Bartels</w:t>
+        <w:t>, T</w:t>
+      </w:r>
+      <w:r>
+        <w:rPr>
+          <w:rStyle w:val="Fett"/>
+          <w:rFonts w:cs="Times New Roman"/>
+          <w:b w:val="0"/>
+          <w:color w:val="24292F"/>
+          <w:shd w:val="clear" w:color="auto" w:fill="FFFFFF"/>
+        </w:rPr>
+        <w:t>homas Falk</w:t>
       </w:r>
       <w:r>
         <w:rPr>
@@ -153,7 +163,7 @@
           <w:shd w:val="clear" w:color="auto" w:fill="FFFFFF"/>
           <w:vertAlign w:val="superscript"/>
         </w:rPr>
-        <w:t>3</w:t>
+        <w:t xml:space="preserve"> 2</w:t>
       </w:r>
       <w:r>
         <w:rPr>
@@ -163,7 +173,7 @@
           <w:color w:val="24292F"/>
           <w:shd w:val="clear" w:color="auto" w:fill="FFFFFF"/>
         </w:rPr>
-        <w:t>, Ivo Steimanis</w:t>
+        <w:t>, Lara Bartels</w:t>
       </w:r>
       <w:r>
         <w:rPr>
@@ -174,7 +184,7 @@
           <w:shd w:val="clear" w:color="auto" w:fill="FFFFFF"/>
           <w:vertAlign w:val="superscript"/>
         </w:rPr>
-        <w:t>2</w:t>
+        <w:t>3</w:t>
       </w:r>
       <w:r>
         <w:rPr>
@@ -184,29 +194,7 @@
           <w:color w:val="24292F"/>
           <w:shd w:val="clear" w:color="auto" w:fill="FFFFFF"/>
         </w:rPr>
-        <w:t xml:space="preserve">, </w:t>
-      </w:r>
-      <w:proofErr w:type="spellStart"/>
-      <w:r>
-        <w:rPr>
-          <w:rStyle w:val="Fett"/>
-          <w:rFonts w:cs="Times New Roman"/>
-          <w:b w:val="0"/>
-          <w:color w:val="24292F"/>
-          <w:shd w:val="clear" w:color="auto" w:fill="FFFFFF"/>
-        </w:rPr>
-        <w:t>Vishwambhar</w:t>
-      </w:r>
-      <w:proofErr w:type="spellEnd"/>
-      <w:r>
-        <w:rPr>
-          <w:rStyle w:val="Fett"/>
-          <w:rFonts w:cs="Times New Roman"/>
-          <w:b w:val="0"/>
-          <w:color w:val="24292F"/>
-          <w:shd w:val="clear" w:color="auto" w:fill="FFFFFF"/>
-        </w:rPr>
-        <w:t xml:space="preserve"> Duche</w:t>
+        <w:t>, Vishwambhar Duche</w:t>
       </w:r>
       <w:r>
         <w:rPr>
@@ -238,7 +226,7 @@
           <w:shd w:val="clear" w:color="auto" w:fill="FFFFFF"/>
           <w:vertAlign w:val="superscript"/>
         </w:rPr>
-        <w:t>2</w:t>
+        <w:t>1</w:t>
       </w:r>
     </w:p>
     <w:p>
@@ -273,23 +261,53 @@
     </w:p>
     <w:p>
       <w:pPr>
-        <w:spacing w:line="240" w:lineRule="auto"/>
-        <w:rPr>
-          <w:rFonts w:cs="Times New Roman"/>
-        </w:rPr>
-      </w:pPr>
-      <w:r>
+        <w:spacing w:after="0" w:line="240" w:lineRule="auto"/>
         <w:rPr>
           <w:rFonts w:cs="Times New Roman"/>
           <w:szCs w:val="24"/>
           <w:vertAlign w:val="superscript"/>
         </w:rPr>
+      </w:pPr>
+      <w:r>
+        <w:rPr>
+          <w:rFonts w:cs="Times New Roman"/>
+          <w:vertAlign w:val="superscript"/>
+        </w:rPr>
         <w:t>1</w:t>
       </w:r>
       <w:r>
         <w:rPr>
           <w:rFonts w:cs="Times New Roman"/>
+        </w:rPr>
+        <w:t xml:space="preserve"> </w:t>
+      </w:r>
+      <w:r>
+        <w:rPr>
+          <w:rFonts w:cs="Times New Roman"/>
+          <w:shd w:val="clear" w:color="auto" w:fill="FFFFFF"/>
+        </w:rPr>
+        <w:t>Department of Economics, Philipps University Marburg, Marburg, Germany</w:t>
+      </w:r>
+    </w:p>
+    <w:p>
+      <w:pPr>
+        <w:spacing w:after="0" w:line="240" w:lineRule="auto"/>
+        <w:rPr>
+          <w:rFonts w:cs="Times New Roman"/>
+        </w:rPr>
+      </w:pPr>
+      <w:r>
+        <w:rPr>
+          <w:rFonts w:cs="Times New Roman"/>
           <w:szCs w:val="24"/>
+          <w:vertAlign w:val="superscript"/>
+        </w:rPr>
+        <w:t>2</w:t>
+      </w:r>
+      <w:r>
+        <w:rPr>
+          <w:rFonts w:cs="Times New Roman"/>
+          <w:szCs w:val="24"/>
         </w:rPr>
         <w:t xml:space="preserve"> </w:t>
       </w:r>
@@ -302,6 +320,7 @@
       <w:r>
         <w:rPr>
           <w:rFonts w:cs="Times New Roman"/>
+          <w:szCs w:val="24"/>
         </w:rPr>
         <w:br/>
       </w:r>
@@ -310,47 +329,173 @@
           <w:rFonts w:cs="Times New Roman"/>
           <w:vertAlign w:val="superscript"/>
         </w:rPr>
-        <w:t>2</w:t>
-      </w:r>
-      <w:r>
-        <w:rPr>
-          <w:rFonts w:cs="Times New Roman"/>
+        <w:t>3</w:t>
+      </w:r>
+      <w:r>
+        <w:rPr>
+          <w:rFonts w:cs="Times New Roman"/>
+          <w:szCs w:val="24"/>
         </w:rPr>
         <w:t xml:space="preserve"> </w:t>
       </w:r>
       <w:r>
         <w:rPr>
           <w:rFonts w:cs="Times New Roman"/>
+        </w:rPr>
+        <w:t>Max Planck Institute for Research on Collective Goods, Kurt-Schumacher-</w:t>
+      </w:r>
+      <w:proofErr w:type="spellStart"/>
+      <w:r>
+        <w:rPr>
+          <w:rFonts w:cs="Times New Roman"/>
+        </w:rPr>
+        <w:t>Straße</w:t>
+      </w:r>
+      <w:proofErr w:type="spellEnd"/>
+      <w:r>
+        <w:rPr>
+          <w:rFonts w:cs="Times New Roman"/>
+        </w:rPr>
+        <w:t xml:space="preserve"> 10, 53113 Bonn, Germany</w:t>
+      </w:r>
+    </w:p>
+    <w:p>
+      <w:pPr>
+        <w:spacing w:after="0" w:line="240" w:lineRule="auto"/>
+        <w:rPr>
+          <w:rFonts w:cs="Times New Roman"/>
+        </w:rPr>
+      </w:pPr>
+      <w:r>
+        <w:rPr>
+          <w:rFonts w:cs="Times New Roman"/>
+          <w:vertAlign w:val="superscript"/>
+        </w:rPr>
+        <w:t>4</w:t>
+      </w:r>
+      <w:r>
+        <w:rPr>
+          <w:rFonts w:cs="Times New Roman"/>
+          <w:szCs w:val="24"/>
+        </w:rPr>
+        <w:t xml:space="preserve"> International Crops Research Institute for the Semi-Arid Tropics, </w:t>
+      </w:r>
+      <w:proofErr w:type="spellStart"/>
+      <w:r>
+        <w:rPr>
+          <w:rFonts w:cs="Times New Roman"/>
+          <w:szCs w:val="24"/>
+        </w:rPr>
+        <w:t>Patancheru</w:t>
+      </w:r>
+      <w:proofErr w:type="spellEnd"/>
+      <w:r>
+        <w:rPr>
+          <w:rFonts w:cs="Times New Roman"/>
+          <w:szCs w:val="24"/>
+        </w:rPr>
+        <w:t>, India</w:t>
+      </w:r>
+    </w:p>
+    <w:p>
+      <w:pPr>
+        <w:rPr>
+          <w:rFonts w:cs="Times New Roman"/>
           <w:shd w:val="clear" w:color="auto" w:fill="FFFFFF"/>
         </w:rPr>
-        <w:t>Department of Economics, Philipps University Marburg, Marburg, Germany</w:t>
-      </w:r>
-      <w:r>
-        <w:rPr>
-          <w:rFonts w:cs="Times New Roman"/>
-          <w:szCs w:val="24"/>
+      </w:pPr>
+      <w:r>
+        <w:rPr>
+          <w:rFonts w:cs="Times New Roman"/>
         </w:rPr>
         <w:br/>
       </w:r>
       <w:r>
         <w:rPr>
-          <w:rFonts w:cs="Times New Roman"/>
-          <w:vertAlign w:val="superscript"/>
-        </w:rPr>
-        <w:t>3</w:t>
-      </w:r>
-      <w:r>
-        <w:rPr>
-          <w:rFonts w:cs="Times New Roman"/>
-          <w:szCs w:val="24"/>
+          <w:rStyle w:val="Fett"/>
+          <w:rFonts w:cs="Times New Roman"/>
+          <w:shd w:val="clear" w:color="auto" w:fill="FFFFFF"/>
+        </w:rPr>
+        <w:t>*Correspondence to:</w:t>
+      </w:r>
+      <w:r>
+        <w:rPr>
+          <w:rFonts w:cs="Times New Roman"/>
+          <w:shd w:val="clear" w:color="auto" w:fill="FFFFFF"/>
+        </w:rPr>
+        <w:t> </w:t>
+      </w:r>
+      <w:r>
+        <w:rPr>
+          <w:rFonts w:cs="Times New Roman"/>
+          <w:shd w:val="clear" w:color="auto" w:fill="FFFFFF"/>
+        </w:rPr>
+        <w:t>Ivo Steimanis, ivo.steimanis@staff.uni-marburg.de</w:t>
+      </w:r>
+      <w:r>
+        <w:rPr>
+          <w:rFonts w:cs="Times New Roman"/>
+        </w:rPr>
+        <w:br/>
+      </w:r>
+      <w:r>
+        <w:rPr>
+          <w:rStyle w:val="Fett"/>
+          <w:rFonts w:cs="Times New Roman"/>
+          <w:shd w:val="clear" w:color="auto" w:fill="FFFFFF"/>
+        </w:rPr>
+        <w:t>ORCID:</w:t>
+      </w:r>
+      <w:r>
+        <w:rPr>
+          <w:rFonts w:cs="Times New Roman"/>
+          <w:shd w:val="clear" w:color="auto" w:fill="FFFFFF"/>
         </w:rPr>
         <w:t xml:space="preserve"> </w:t>
       </w:r>
       <w:r>
         <w:rPr>
           <w:rFonts w:cs="Times New Roman"/>
-        </w:rPr>
-        <w:t>ZEW – Leibniz Centre for European Economic Research, L7, 1, Mannheim, Germany</w:t>
+          <w:shd w:val="clear" w:color="auto" w:fill="FFFFFF"/>
+        </w:rPr>
+        <w:t>Steimanis: 0000-0002-8550-4675</w:t>
+      </w:r>
+      <w:r>
+        <w:rPr>
+          <w:rFonts w:cs="Times New Roman"/>
+          <w:shd w:val="clear" w:color="auto" w:fill="FFFFFF"/>
+        </w:rPr>
+        <w:t>,</w:t>
+      </w:r>
+      <w:r>
+        <w:rPr>
+          <w:rStyle w:val="Fett"/>
+          <w:rFonts w:cs="Times New Roman"/>
+          <w:shd w:val="clear" w:color="auto" w:fill="FFFFFF"/>
+        </w:rPr>
+        <w:t xml:space="preserve"> </w:t>
+      </w:r>
+      <w:r>
+        <w:t>Falk:</w:t>
+      </w:r>
+      <w:r>
+        <w:t xml:space="preserve"> 0000-0002-2200-3048</w:t>
+      </w:r>
+      <w:r>
+        <w:t>, Bartels: 0000-0002-1426-6892</w:t>
+      </w:r>
+      <w:r>
+        <w:rPr>
+          <w:rFonts w:cs="Times New Roman"/>
+          <w:shd w:val="clear" w:color="auto" w:fill="FFFFFF"/>
+        </w:rPr>
+        <w:t xml:space="preserve">, Vollan: </w:t>
+      </w:r>
+      <w:r>
+        <w:rPr>
+          <w:rFonts w:cs="Times New Roman"/>
+        </w:rPr>
+        <w:t>0000-0002-5592-4185</w:t>
       </w:r>
       <w:r>
         <w:rPr>
@@ -360,42 +505,19 @@
       </w:r>
       <w:r>
         <w:rPr>
-          <w:rFonts w:cs="Times New Roman"/>
-          <w:vertAlign w:val="superscript"/>
-        </w:rPr>
-        <w:t>4</w:t>
-      </w:r>
-      <w:r>
-        <w:rPr>
-          <w:rFonts w:cs="Times New Roman"/>
-          <w:szCs w:val="24"/>
-        </w:rPr>
-        <w:t xml:space="preserve"> International Crops Research Institute for the Semi-Arid Tropics, </w:t>
-      </w:r>
-      <w:proofErr w:type="spellStart"/>
-      <w:r>
-        <w:rPr>
-          <w:rFonts w:cs="Times New Roman"/>
-          <w:szCs w:val="24"/>
-        </w:rPr>
-        <w:t>Patancheru</w:t>
-      </w:r>
-      <w:proofErr w:type="spellEnd"/>
-      <w:r>
-        <w:rPr>
-          <w:rFonts w:cs="Times New Roman"/>
-          <w:szCs w:val="24"/>
-        </w:rPr>
-        <w:t>, India</w:t>
-      </w:r>
-    </w:p>
-    <w:p>
-      <w:pPr>
-        <w:rPr>
+          <w:rStyle w:val="Fett"/>
           <w:rFonts w:cs="Times New Roman"/>
           <w:shd w:val="clear" w:color="auto" w:fill="FFFFFF"/>
         </w:rPr>
-      </w:pPr>
+        <w:t>Classification:</w:t>
+      </w:r>
+      <w:r>
+        <w:rPr>
+          <w:rFonts w:cs="Times New Roman"/>
+          <w:shd w:val="clear" w:color="auto" w:fill="FFFFFF"/>
+        </w:rPr>
+        <w:t> Social Sciences, Economic Sciences</w:t>
+      </w:r>
       <w:r>
         <w:rPr>
           <w:rFonts w:cs="Times New Roman"/>
@@ -408,7 +530,7 @@
           <w:rFonts w:cs="Times New Roman"/>
           <w:shd w:val="clear" w:color="auto" w:fill="FFFFFF"/>
         </w:rPr>
-        <w:t>*Correspondence to:</w:t>
+        <w:t>Keywords:</w:t>
       </w:r>
       <w:r>
         <w:rPr>
@@ -418,113 +540,13 @@
         <w:t> </w:t>
       </w:r>
       <w:r>
-        <w:rPr>
-          <w:rFonts w:cs="Times New Roman"/>
-          <w:shd w:val="clear" w:color="auto" w:fill="FFFFFF"/>
-        </w:rPr>
-        <w:t>Thomas Falk T.Falk@cgiar.org</w:t>
-      </w:r>
-      <w:r>
-        <w:rPr>
-          <w:rFonts w:cs="Times New Roman"/>
-        </w:rPr>
-        <w:br/>
-      </w:r>
-      <w:r>
-        <w:rPr>
-          <w:rStyle w:val="Fett"/>
-          <w:rFonts w:cs="Times New Roman"/>
-          <w:shd w:val="clear" w:color="auto" w:fill="FFFFFF"/>
-        </w:rPr>
-        <w:t>ORCID:</w:t>
-      </w:r>
-      <w:r>
-        <w:rPr>
-          <w:rStyle w:val="Fett"/>
-          <w:rFonts w:cs="Times New Roman"/>
-          <w:shd w:val="clear" w:color="auto" w:fill="FFFFFF"/>
-        </w:rPr>
-        <w:t xml:space="preserve"> </w:t>
-      </w:r>
-      <w:r>
-        <w:t>Falk:</w:t>
-      </w:r>
-      <w:r>
-        <w:t xml:space="preserve"> 0000-0002-2200-3048</w:t>
-      </w:r>
-      <w:r>
-        <w:t>, Bartels: 0000-0002-1426-6892</w:t>
-      </w:r>
-      <w:r>
-        <w:rPr>
-          <w:iCs/>
-        </w:rPr>
-        <w:t xml:space="preserve">, </w:t>
-      </w:r>
-      <w:r>
-        <w:rPr>
-          <w:rFonts w:cs="Times New Roman"/>
-          <w:shd w:val="clear" w:color="auto" w:fill="FFFFFF"/>
-        </w:rPr>
-        <w:t>Steimanis: 0000-0002-8550-4675</w:t>
-      </w:r>
-      <w:r>
-        <w:rPr>
-          <w:rFonts w:cs="Times New Roman"/>
-          <w:shd w:val="clear" w:color="auto" w:fill="FFFFFF"/>
-        </w:rPr>
-        <w:t xml:space="preserve">, Vollan: </w:t>
-      </w:r>
-      <w:r>
-        <w:rPr>
-          <w:rFonts w:cs="Times New Roman"/>
-        </w:rPr>
-        <w:t>0000-0002-5592-4185</w:t>
-      </w:r>
-      <w:r>
-        <w:rPr>
-          <w:rFonts w:cs="Times New Roman"/>
-        </w:rPr>
-        <w:br/>
-      </w:r>
-      <w:r>
-        <w:rPr>
-          <w:rStyle w:val="Fett"/>
-          <w:rFonts w:cs="Times New Roman"/>
-          <w:shd w:val="clear" w:color="auto" w:fill="FFFFFF"/>
-        </w:rPr>
-        <w:t>Classification:</w:t>
-      </w:r>
-      <w:r>
-        <w:rPr>
-          <w:rFonts w:cs="Times New Roman"/>
-          <w:shd w:val="clear" w:color="auto" w:fill="FFFFFF"/>
-        </w:rPr>
-        <w:t> Social Sciences, Economic Sciences</w:t>
-      </w:r>
-      <w:r>
-        <w:rPr>
-          <w:rFonts w:cs="Times New Roman"/>
-        </w:rPr>
-        <w:br/>
-      </w:r>
-      <w:r>
-        <w:rPr>
-          <w:rStyle w:val="Fett"/>
-          <w:rFonts w:cs="Times New Roman"/>
-          <w:shd w:val="clear" w:color="auto" w:fill="FFFFFF"/>
-        </w:rPr>
-        <w:t>Keywords:</w:t>
-      </w:r>
-      <w:r>
-        <w:rPr>
-          <w:rFonts w:cs="Times New Roman"/>
-          <w:shd w:val="clear" w:color="auto" w:fill="FFFFFF"/>
-        </w:rPr>
-        <w:t> </w:t>
-      </w:r>
-      <w:r>
-        <w:t>India, water management, social dilemma, social learning, games</w:t>
+        <w:t xml:space="preserve">India, water management, social dilemma, </w:t>
+      </w:r>
+      <w:r>
+        <w:t>experiential</w:t>
+      </w:r>
+      <w:r>
+        <w:t xml:space="preserve"> learning, games</w:t>
       </w:r>
     </w:p>
     <w:p>
@@ -645,7 +667,15 @@
         <w:t xml:space="preserve"> </w:t>
       </w:r>
       <w:r>
-        <w:t>and do not need to be installed by</w:t>
+        <w:t xml:space="preserve">and do not need to </w:t>
+      </w:r>
+      <w:proofErr w:type="gramStart"/>
+      <w:r>
+        <w:t>be installed</w:t>
+      </w:r>
+      <w:proofErr w:type="gramEnd"/>
+      <w:r>
+        <w:t xml:space="preserve"> by</w:t>
       </w:r>
       <w:r>
         <w:t xml:space="preserve"> the</w:t>
@@ -711,16 +741,11 @@
       <w:r>
         <w:t>Save the folder ‘</w:t>
       </w:r>
-      <w:proofErr w:type="gramStart"/>
       <w:r>
         <w:t>analysis</w:t>
       </w:r>
       <w:r>
-        <w:t>’</w:t>
-      </w:r>
-      <w:proofErr w:type="gramEnd"/>
-      <w:r>
-        <w:t xml:space="preserve"> to your local drive.</w:t>
+        <w:t>’ to your local drive.</w:t>
       </w:r>
     </w:p>
     <w:p>
@@ -783,15 +808,7 @@
         <w:t>the</w:t>
       </w:r>
       <w:r>
-        <w:t xml:space="preserve"> folder on your local </w:t>
-      </w:r>
-      <w:proofErr w:type="gramStart"/>
-      <w:r>
-        <w:t>drive</w:t>
-      </w:r>
-      <w:proofErr w:type="gramEnd"/>
-      <w:r>
-        <w:t xml:space="preserve"> </w:t>
+        <w:t xml:space="preserve"> folder on your local drive </w:t>
       </w:r>
     </w:p>
     <w:p>
@@ -836,13 +853,8 @@
         <w:t xml:space="preserve"> reported in the paper and </w:t>
       </w:r>
       <w:r>
-        <w:t xml:space="preserve">supplementary online </w:t>
-      </w:r>
-      <w:proofErr w:type="gramStart"/>
-      <w:r>
-        <w:t>materials</w:t>
-      </w:r>
-      <w:proofErr w:type="gramEnd"/>
+        <w:t>supplementary online materials</w:t>
+      </w:r>
     </w:p>
     <w:p>
       <w:pPr>
@@ -1136,7 +1148,15 @@
         <w:t>the game intervention as well as the baseline and endline survey waves.</w:t>
       </w:r>
       <w:r>
-        <w:t xml:space="preserve"> Within this scrip several data sources </w:t>
+        <w:t xml:space="preserve"> Within this </w:t>
+      </w:r>
+      <w:proofErr w:type="gramStart"/>
+      <w:r>
+        <w:t>scrip</w:t>
+      </w:r>
+      <w:proofErr w:type="gramEnd"/>
+      <w:r>
+        <w:t xml:space="preserve"> several data sources </w:t>
       </w:r>
       <w:proofErr w:type="gramStart"/>
       <w:r>
@@ -1396,16 +1416,8 @@
         <w:rPr>
           <w:b/>
         </w:rPr>
-        <w:t>results/</w:t>
-      </w:r>
-      <w:proofErr w:type="gramStart"/>
-      <w:r>
-        <w:rPr>
-          <w:b/>
-        </w:rPr>
-        <w:t>tables</w:t>
-      </w:r>
-      <w:proofErr w:type="gramEnd"/>
+        <w:t>results/tables</w:t>
+      </w:r>
     </w:p>
     <w:p/>
     <w:p/>
@@ -1426,7 +1438,7 @@
 </file>
 
 <file path=word/endnotes.xml><?xml version="1.0" encoding="utf-8"?>
-<w:endnotes xmlns:wpc="http://schemas.microsoft.com/office/word/2010/wordprocessingCanvas" xmlns:cx="http://schemas.microsoft.com/office/drawing/2014/chartex" xmlns:cx1="http://schemas.microsoft.com/office/drawing/2015/9/8/chartex" xmlns:cx2="http://schemas.microsoft.com/office/drawing/2015/10/21/chartex" xmlns:cx3="http://schemas.microsoft.com/office/drawing/2016/5/9/chartex" xmlns:cx4="http://schemas.microsoft.com/office/drawing/2016/5/10/chartex" xmlns:cx5="http://schemas.microsoft.com/office/drawing/2016/5/11/chartex" xmlns:cx6="http://schemas.microsoft.com/office/drawing/2016/5/12/chartex" xmlns:cx7="http://schemas.microsoft.com/office/drawing/2016/5/13/chartex" xmlns:cx8="http://schemas.microsoft.com/office/drawing/2016/5/14/chartex" xmlns:mc="http://schemas.openxmlformats.org/markup-compatibility/2006" xmlns:aink="http://schemas.microsoft.com/office/drawing/2016/ink" xmlns:am3d="http://schemas.microsoft.com/office/drawing/2017/model3d" xmlns:o="urn:schemas-microsoft-com:office:office" xmlns:oel="http://schemas.microsoft.com/office/2019/extlst" xmlns:r="http://schemas.openxmlformats.org/officeDocument/2006/relationships" xmlns:m="http://schemas.openxmlformats.org/officeDocument/2006/math" xmlns:v="urn:schemas-microsoft-com:vml" xmlns:wp14="http://schemas.microsoft.com/office/word/2010/wordprocessingDrawing" xmlns:wp="http://schemas.openxmlformats.org/drawingml/2006/wordprocessingDrawing" xmlns:w10="urn:schemas-microsoft-com:office:word" xmlns:w="http://schemas.openxmlformats.org/wordprocessingml/2006/main" xmlns:w14="http://schemas.microsoft.com/office/word/2010/wordml" xmlns:w15="http://schemas.microsoft.com/office/word/2012/wordml" xmlns:w16cex="http://schemas.microsoft.com/office/word/2018/wordml/cex" xmlns:w16cid="http://schemas.microsoft.com/office/word/2016/wordml/cid" xmlns:w16="http://schemas.microsoft.com/office/word/2018/wordml" xmlns:w16du="http://schemas.microsoft.com/office/word/2023/wordml/word16du" xmlns:w16sdtdh="http://schemas.microsoft.com/office/word/2020/wordml/sdtdatahash" xmlns:w16se="http://schemas.microsoft.com/office/word/2015/wordml/symex" xmlns:wpg="http://schemas.microsoft.com/office/word/2010/wordprocessingGroup" xmlns:wpi="http://schemas.microsoft.com/office/word/2010/wordprocessingInk" xmlns:wne="http://schemas.microsoft.com/office/word/2006/wordml" xmlns:wps="http://schemas.microsoft.com/office/word/2010/wordprocessingShape" mc:Ignorable="w14 w15 w16se w16cid w16 w16cex w16sdtdh wp14">
+<w:endnotes xmlns:wpc="http://schemas.microsoft.com/office/word/2010/wordprocessingCanvas" xmlns:cx="http://schemas.microsoft.com/office/drawing/2014/chartex" xmlns:cx1="http://schemas.microsoft.com/office/drawing/2015/9/8/chartex" xmlns:cx2="http://schemas.microsoft.com/office/drawing/2015/10/21/chartex" xmlns:cx3="http://schemas.microsoft.com/office/drawing/2016/5/9/chartex" xmlns:cx4="http://schemas.microsoft.com/office/drawing/2016/5/10/chartex" xmlns:cx5="http://schemas.microsoft.com/office/drawing/2016/5/11/chartex" xmlns:cx6="http://schemas.microsoft.com/office/drawing/2016/5/12/chartex" xmlns:cx7="http://schemas.microsoft.com/office/drawing/2016/5/13/chartex" xmlns:cx8="http://schemas.microsoft.com/office/drawing/2016/5/14/chartex" xmlns:mc="http://schemas.openxmlformats.org/markup-compatibility/2006" xmlns:aink="http://schemas.microsoft.com/office/drawing/2016/ink" xmlns:am3d="http://schemas.microsoft.com/office/drawing/2017/model3d" xmlns:o="urn:schemas-microsoft-com:office:office" xmlns:oel="http://schemas.microsoft.com/office/2019/extlst" xmlns:r="http://schemas.openxmlformats.org/officeDocument/2006/relationships" xmlns:m="http://schemas.openxmlformats.org/officeDocument/2006/math" xmlns:v="urn:schemas-microsoft-com:vml" xmlns:wp14="http://schemas.microsoft.com/office/word/2010/wordprocessingDrawing" xmlns:wp="http://schemas.openxmlformats.org/drawingml/2006/wordprocessingDrawing" xmlns:w10="urn:schemas-microsoft-com:office:word" xmlns:w="http://schemas.openxmlformats.org/wordprocessingml/2006/main" xmlns:w14="http://schemas.microsoft.com/office/word/2010/wordml" xmlns:w15="http://schemas.microsoft.com/office/word/2012/wordml" xmlns:w16cex="http://schemas.microsoft.com/office/word/2018/wordml/cex" xmlns:w16cid="http://schemas.microsoft.com/office/word/2016/wordml/cid" xmlns:w16="http://schemas.microsoft.com/office/word/2018/wordml" xmlns:w16du="http://schemas.microsoft.com/office/word/2023/wordml/word16du" xmlns:w16sdtdh="http://schemas.microsoft.com/office/word/2020/wordml/sdtdatahash" xmlns:w16sdtfl="http://schemas.microsoft.com/office/word/2024/wordml/sdtformatlock" xmlns:w16se="http://schemas.microsoft.com/office/word/2015/wordml/symex" xmlns:wpg="http://schemas.microsoft.com/office/word/2010/wordprocessingGroup" xmlns:wpi="http://schemas.microsoft.com/office/word/2010/wordprocessingInk" xmlns:wne="http://schemas.microsoft.com/office/word/2006/wordml" xmlns:wps="http://schemas.microsoft.com/office/word/2010/wordprocessingShape" mc:Ignorable="w14 w15 w16se w16cid w16 w16cex w16sdtdh w16sdtfl w16du wp14">
   <w:endnote w:type="separator" w:id="-1">
     <w:p>
       <w:pPr>
@@ -1451,7 +1463,7 @@
 </file>
 
 <file path=word/footnotes.xml><?xml version="1.0" encoding="utf-8"?>
-<w:footnotes xmlns:wpc="http://schemas.microsoft.com/office/word/2010/wordprocessingCanvas" xmlns:cx="http://schemas.microsoft.com/office/drawing/2014/chartex" xmlns:cx1="http://schemas.microsoft.com/office/drawing/2015/9/8/chartex" xmlns:cx2="http://schemas.microsoft.com/office/drawing/2015/10/21/chartex" xmlns:cx3="http://schemas.microsoft.com/office/drawing/2016/5/9/chartex" xmlns:cx4="http://schemas.microsoft.com/office/drawing/2016/5/10/chartex" xmlns:cx5="http://schemas.microsoft.com/office/drawing/2016/5/11/chartex" xmlns:cx6="http://schemas.microsoft.com/office/drawing/2016/5/12/chartex" xmlns:cx7="http://schemas.microsoft.com/office/drawing/2016/5/13/chartex" xmlns:cx8="http://schemas.microsoft.com/office/drawing/2016/5/14/chartex" xmlns:mc="http://schemas.openxmlformats.org/markup-compatibility/2006" xmlns:aink="http://schemas.microsoft.com/office/drawing/2016/ink" xmlns:am3d="http://schemas.microsoft.com/office/drawing/2017/model3d" xmlns:o="urn:schemas-microsoft-com:office:office" xmlns:oel="http://schemas.microsoft.com/office/2019/extlst" xmlns:r="http://schemas.openxmlformats.org/officeDocument/2006/relationships" xmlns:m="http://schemas.openxmlformats.org/officeDocument/2006/math" xmlns:v="urn:schemas-microsoft-com:vml" xmlns:wp14="http://schemas.microsoft.com/office/word/2010/wordprocessingDrawing" xmlns:wp="http://schemas.openxmlformats.org/drawingml/2006/wordprocessingDrawing" xmlns:w10="urn:schemas-microsoft-com:office:word" xmlns:w="http://schemas.openxmlformats.org/wordprocessingml/2006/main" xmlns:w14="http://schemas.microsoft.com/office/word/2010/wordml" xmlns:w15="http://schemas.microsoft.com/office/word/2012/wordml" xmlns:w16cex="http://schemas.microsoft.com/office/word/2018/wordml/cex" xmlns:w16cid="http://schemas.microsoft.com/office/word/2016/wordml/cid" xmlns:w16="http://schemas.microsoft.com/office/word/2018/wordml" xmlns:w16du="http://schemas.microsoft.com/office/word/2023/wordml/word16du" xmlns:w16sdtdh="http://schemas.microsoft.com/office/word/2020/wordml/sdtdatahash" xmlns:w16se="http://schemas.microsoft.com/office/word/2015/wordml/symex" xmlns:wpg="http://schemas.microsoft.com/office/word/2010/wordprocessingGroup" xmlns:wpi="http://schemas.microsoft.com/office/word/2010/wordprocessingInk" xmlns:wne="http://schemas.microsoft.com/office/word/2006/wordml" xmlns:wps="http://schemas.microsoft.com/office/word/2010/wordprocessingShape" mc:Ignorable="w14 w15 w16se w16cid w16 w16cex w16sdtdh wp14">
+<w:footnotes xmlns:wpc="http://schemas.microsoft.com/office/word/2010/wordprocessingCanvas" xmlns:cx="http://schemas.microsoft.com/office/drawing/2014/chartex" xmlns:cx1="http://schemas.microsoft.com/office/drawing/2015/9/8/chartex" xmlns:cx2="http://schemas.microsoft.com/office/drawing/2015/10/21/chartex" xmlns:cx3="http://schemas.microsoft.com/office/drawing/2016/5/9/chartex" xmlns:cx4="http://schemas.microsoft.com/office/drawing/2016/5/10/chartex" xmlns:cx5="http://schemas.microsoft.com/office/drawing/2016/5/11/chartex" xmlns:cx6="http://schemas.microsoft.com/office/drawing/2016/5/12/chartex" xmlns:cx7="http://schemas.microsoft.com/office/drawing/2016/5/13/chartex" xmlns:cx8="http://schemas.microsoft.com/office/drawing/2016/5/14/chartex" xmlns:mc="http://schemas.openxmlformats.org/markup-compatibility/2006" xmlns:aink="http://schemas.microsoft.com/office/drawing/2016/ink" xmlns:am3d="http://schemas.microsoft.com/office/drawing/2017/model3d" xmlns:o="urn:schemas-microsoft-com:office:office" xmlns:oel="http://schemas.microsoft.com/office/2019/extlst" xmlns:r="http://schemas.openxmlformats.org/officeDocument/2006/relationships" xmlns:m="http://schemas.openxmlformats.org/officeDocument/2006/math" xmlns:v="urn:schemas-microsoft-com:vml" xmlns:wp14="http://schemas.microsoft.com/office/word/2010/wordprocessingDrawing" xmlns:wp="http://schemas.openxmlformats.org/drawingml/2006/wordprocessingDrawing" xmlns:w10="urn:schemas-microsoft-com:office:word" xmlns:w="http://schemas.openxmlformats.org/wordprocessingml/2006/main" xmlns:w14="http://schemas.microsoft.com/office/word/2010/wordml" xmlns:w15="http://schemas.microsoft.com/office/word/2012/wordml" xmlns:w16cex="http://schemas.microsoft.com/office/word/2018/wordml/cex" xmlns:w16cid="http://schemas.microsoft.com/office/word/2016/wordml/cid" xmlns:w16="http://schemas.microsoft.com/office/word/2018/wordml" xmlns:w16du="http://schemas.microsoft.com/office/word/2023/wordml/word16du" xmlns:w16sdtdh="http://schemas.microsoft.com/office/word/2020/wordml/sdtdatahash" xmlns:w16sdtfl="http://schemas.microsoft.com/office/word/2024/wordml/sdtformatlock" xmlns:w16se="http://schemas.microsoft.com/office/word/2015/wordml/symex" xmlns:wpg="http://schemas.microsoft.com/office/word/2010/wordprocessingGroup" xmlns:wpi="http://schemas.microsoft.com/office/word/2010/wordprocessingInk" xmlns:wne="http://schemas.microsoft.com/office/word/2006/wordml" xmlns:wps="http://schemas.microsoft.com/office/word/2010/wordprocessingShape" mc:Ignorable="w14 w15 w16se w16cid w16 w16cex w16sdtdh w16sdtfl w16du wp14">
   <w:footnote w:type="separator" w:id="-1">
     <w:p>
       <w:pPr>
@@ -1476,7 +1488,7 @@
 </file>
 
 <file path=word/numbering.xml><?xml version="1.0" encoding="utf-8"?>
-<w:numbering xmlns:wpc="http://schemas.microsoft.com/office/word/2010/wordprocessingCanvas" xmlns:cx="http://schemas.microsoft.com/office/drawing/2014/chartex" xmlns:cx1="http://schemas.microsoft.com/office/drawing/2015/9/8/chartex" xmlns:cx2="http://schemas.microsoft.com/office/drawing/2015/10/21/chartex" xmlns:cx3="http://schemas.microsoft.com/office/drawing/2016/5/9/chartex" xmlns:cx4="http://schemas.microsoft.com/office/drawing/2016/5/10/chartex" xmlns:cx5="http://schemas.microsoft.com/office/drawing/2016/5/11/chartex" xmlns:cx6="http://schemas.microsoft.com/office/drawing/2016/5/12/chartex" xmlns:cx7="http://schemas.microsoft.com/office/drawing/2016/5/13/chartex" xmlns:cx8="http://schemas.microsoft.com/office/drawing/2016/5/14/chartex" xmlns:mc="http://schemas.openxmlformats.org/markup-compatibility/2006" xmlns:aink="http://schemas.microsoft.com/office/drawing/2016/ink" xmlns:am3d="http://schemas.microsoft.com/office/drawing/2017/model3d" xmlns:o="urn:schemas-microsoft-com:office:office" xmlns:oel="http://schemas.microsoft.com/office/2019/extlst" xmlns:r="http://schemas.openxmlformats.org/officeDocument/2006/relationships" xmlns:m="http://schemas.openxmlformats.org/officeDocument/2006/math" xmlns:v="urn:schemas-microsoft-com:vml" xmlns:wp14="http://schemas.microsoft.com/office/word/2010/wordprocessingDrawing" xmlns:wp="http://schemas.openxmlformats.org/drawingml/2006/wordprocessingDrawing" xmlns:w10="urn:schemas-microsoft-com:office:word" xmlns:w="http://schemas.openxmlformats.org/wordprocessingml/2006/main" xmlns:w14="http://schemas.microsoft.com/office/word/2010/wordml" xmlns:w15="http://schemas.microsoft.com/office/word/2012/wordml" xmlns:w16cex="http://schemas.microsoft.com/office/word/2018/wordml/cex" xmlns:w16cid="http://schemas.microsoft.com/office/word/2016/wordml/cid" xmlns:w16="http://schemas.microsoft.com/office/word/2018/wordml" xmlns:w16du="http://schemas.microsoft.com/office/word/2023/wordml/word16du" xmlns:w16sdtdh="http://schemas.microsoft.com/office/word/2020/wordml/sdtdatahash" xmlns:w16se="http://schemas.microsoft.com/office/word/2015/wordml/symex" xmlns:wpg="http://schemas.microsoft.com/office/word/2010/wordprocessingGroup" xmlns:wpi="http://schemas.microsoft.com/office/word/2010/wordprocessingInk" xmlns:wne="http://schemas.microsoft.com/office/word/2006/wordml" xmlns:wps="http://schemas.microsoft.com/office/word/2010/wordprocessingShape" mc:Ignorable="w14 w15 w16se w16cid w16 w16cex w16sdtdh wp14">
+<w:numbering xmlns:wpc="http://schemas.microsoft.com/office/word/2010/wordprocessingCanvas" xmlns:cx="http://schemas.microsoft.com/office/drawing/2014/chartex" xmlns:cx1="http://schemas.microsoft.com/office/drawing/2015/9/8/chartex" xmlns:cx2="http://schemas.microsoft.com/office/drawing/2015/10/21/chartex" xmlns:cx3="http://schemas.microsoft.com/office/drawing/2016/5/9/chartex" xmlns:cx4="http://schemas.microsoft.com/office/drawing/2016/5/10/chartex" xmlns:cx5="http://schemas.microsoft.com/office/drawing/2016/5/11/chartex" xmlns:cx6="http://schemas.microsoft.com/office/drawing/2016/5/12/chartex" xmlns:cx7="http://schemas.microsoft.com/office/drawing/2016/5/13/chartex" xmlns:cx8="http://schemas.microsoft.com/office/drawing/2016/5/14/chartex" xmlns:mc="http://schemas.openxmlformats.org/markup-compatibility/2006" xmlns:aink="http://schemas.microsoft.com/office/drawing/2016/ink" xmlns:am3d="http://schemas.microsoft.com/office/drawing/2017/model3d" xmlns:o="urn:schemas-microsoft-com:office:office" xmlns:oel="http://schemas.microsoft.com/office/2019/extlst" xmlns:r="http://schemas.openxmlformats.org/officeDocument/2006/relationships" xmlns:m="http://schemas.openxmlformats.org/officeDocument/2006/math" xmlns:v="urn:schemas-microsoft-com:vml" xmlns:wp14="http://schemas.microsoft.com/office/word/2010/wordprocessingDrawing" xmlns:wp="http://schemas.openxmlformats.org/drawingml/2006/wordprocessingDrawing" xmlns:w10="urn:schemas-microsoft-com:office:word" xmlns:w="http://schemas.openxmlformats.org/wordprocessingml/2006/main" xmlns:w14="http://schemas.microsoft.com/office/word/2010/wordml" xmlns:w15="http://schemas.microsoft.com/office/word/2012/wordml" xmlns:w16cex="http://schemas.microsoft.com/office/word/2018/wordml/cex" xmlns:w16cid="http://schemas.microsoft.com/office/word/2016/wordml/cid" xmlns:w16="http://schemas.microsoft.com/office/word/2018/wordml" xmlns:w16du="http://schemas.microsoft.com/office/word/2023/wordml/word16du" xmlns:w16sdtdh="http://schemas.microsoft.com/office/word/2020/wordml/sdtdatahash" xmlns:w16sdtfl="http://schemas.microsoft.com/office/word/2024/wordml/sdtformatlock" xmlns:w16se="http://schemas.microsoft.com/office/word/2015/wordml/symex" xmlns:wpg="http://schemas.microsoft.com/office/word/2010/wordprocessingGroup" xmlns:wpi="http://schemas.microsoft.com/office/word/2010/wordprocessingInk" xmlns:wne="http://schemas.microsoft.com/office/word/2006/wordml" xmlns:wps="http://schemas.microsoft.com/office/word/2010/wordprocessingShape" mc:Ignorable="w14 w15 w16se w16cid w16 w16cex w16sdtdh w16sdtfl w16du wp14">
   <w:abstractNum w:abstractNumId="0" w15:restartNumberingAfterBreak="0">
     <w:nsid w:val="1EC238B5"/>
     <w:multiLevelType w:val="hybridMultilevel"/>
@@ -2246,7 +2258,7 @@
 </file>
 
 <file path=word/styles.xml><?xml version="1.0" encoding="utf-8"?>
-<w:styles xmlns:mc="http://schemas.openxmlformats.org/markup-compatibility/2006" xmlns:r="http://schemas.openxmlformats.org/officeDocument/2006/relationships" xmlns:w="http://schemas.openxmlformats.org/wordprocessingml/2006/main" xmlns:w14="http://schemas.microsoft.com/office/word/2010/wordml" xmlns:w15="http://schemas.microsoft.com/office/word/2012/wordml" xmlns:w16cex="http://schemas.microsoft.com/office/word/2018/wordml/cex" xmlns:w16cid="http://schemas.microsoft.com/office/word/2016/wordml/cid" xmlns:w16="http://schemas.microsoft.com/office/word/2018/wordml" xmlns:w16sdtdh="http://schemas.microsoft.com/office/word/2020/wordml/sdtdatahash" xmlns:w16se="http://schemas.microsoft.com/office/word/2015/wordml/symex" mc:Ignorable="w14 w15 w16se w16cid w16 w16cex w16sdtdh">
+<w:styles xmlns:mc="http://schemas.openxmlformats.org/markup-compatibility/2006" xmlns:r="http://schemas.openxmlformats.org/officeDocument/2006/relationships" xmlns:w="http://schemas.openxmlformats.org/wordprocessingml/2006/main" xmlns:w14="http://schemas.microsoft.com/office/word/2010/wordml" xmlns:w15="http://schemas.microsoft.com/office/word/2012/wordml" xmlns:w16cex="http://schemas.microsoft.com/office/word/2018/wordml/cex" xmlns:w16cid="http://schemas.microsoft.com/office/word/2016/wordml/cid" xmlns:w16="http://schemas.microsoft.com/office/word/2018/wordml" xmlns:w16du="http://schemas.microsoft.com/office/word/2023/wordml/word16du" xmlns:w16sdtdh="http://schemas.microsoft.com/office/word/2020/wordml/sdtdatahash" xmlns:w16sdtfl="http://schemas.microsoft.com/office/word/2024/wordml/sdtformatlock" xmlns:w16se="http://schemas.microsoft.com/office/word/2015/wordml/symex" mc:Ignorable="w14 w15 w16se w16cid w16 w16cex w16sdtdh w16sdtfl w16du">
   <w:docDefaults>
     <w:rPrDefault>
       <w:rPr>

</xml_diff>